<commit_message>
Fix small typos in graph captions of write-up
</commit_message>
<xml_diff>
--- a/Write-up.docx
+++ b/Write-up.docx
@@ -734,21 +734,7 @@
         <w:rPr>
           <w:rFonts w:ascii="Times New Roman" w:hAnsi="Times New Roman" w:cs="Times New Roman"/>
         </w:rPr>
-        <w:t xml:space="preserve">In other words, the dataset offers lots of potential but can be clunky and requires lots of refining for </w:t>
-      </w:r>
-      <w:proofErr w:type="gramStart"/>
-      <w:r>
-        <w:rPr>
-          <w:rFonts w:ascii="Times New Roman" w:hAnsi="Times New Roman" w:cs="Times New Roman"/>
-        </w:rPr>
-        <w:t>exploratory</w:t>
-      </w:r>
-      <w:proofErr w:type="gramEnd"/>
-      <w:r>
-        <w:rPr>
-          <w:rFonts w:ascii="Times New Roman" w:hAnsi="Times New Roman" w:cs="Times New Roman"/>
-        </w:rPr>
-        <w:t xml:space="preserve"> analysis. </w:t>
+        <w:t xml:space="preserve">In other words, the dataset offers lots of potential but can be clunky and requires lots of refining for exploratory analysis. </w:t>
       </w:r>
     </w:p>
     <w:p>
@@ -1555,6 +1541,7 @@
       <w:r>
         <w:rPr>
           <w:rFonts w:ascii="Times New Roman" w:hAnsi="Times New Roman" w:cs="Times New Roman"/>
+          <w:noProof/>
         </w:rPr>
         <w:drawing>
           <wp:inline distT="0" distB="0" distL="0" distR="0" wp14:anchorId="2E577FA0" wp14:editId="4C6969EE">
@@ -1696,6 +1683,7 @@
       <w:r>
         <w:rPr>
           <w:rFonts w:ascii="Times New Roman" w:hAnsi="Times New Roman" w:cs="Times New Roman"/>
+          <w:noProof/>
         </w:rPr>
         <w:drawing>
           <wp:inline distT="0" distB="0" distL="0" distR="0" wp14:anchorId="3CE694A3" wp14:editId="76F3DFEA">
@@ -1750,15 +1738,7 @@
           <w:sz w:val="20"/>
           <w:szCs w:val="20"/>
         </w:rPr>
-        <w:t>Graph 1</w:t>
-      </w:r>
-      <w:r>
-        <w:rPr>
-          <w:rFonts w:ascii="Times New Roman" w:hAnsi="Times New Roman" w:cs="Times New Roman"/>
-          <w:sz w:val="20"/>
-          <w:szCs w:val="20"/>
-        </w:rPr>
-        <w:t xml:space="preserve">: </w:t>
+        <w:t xml:space="preserve">Graph 1: </w:t>
       </w:r>
       <w:r>
         <w:rPr>
@@ -2088,6 +2068,7 @@
       <w:r>
         <w:rPr>
           <w:rFonts w:ascii="Times New Roman" w:hAnsi="Times New Roman" w:cs="Times New Roman"/>
+          <w:noProof/>
         </w:rPr>
         <w:lastRenderedPageBreak/>
         <w:drawing>
@@ -2143,7 +2124,7 @@
           <w:sz w:val="20"/>
           <w:szCs w:val="20"/>
         </w:rPr>
-        <w:t xml:space="preserve">Graph </w:t>
+        <w:t>Graph 2: Histogram of absolute loadings for PC 1</w:t>
       </w:r>
       <w:r>
         <w:rPr>
@@ -2151,7 +2132,7 @@
           <w:sz w:val="20"/>
           <w:szCs w:val="20"/>
         </w:rPr>
-        <w:t>2</w:t>
+        <w:t>, with more than half of them being between 0.08-0.1</w:t>
       </w:r>
       <w:r>
         <w:rPr>
@@ -2159,30 +2140,6 @@
           <w:sz w:val="20"/>
           <w:szCs w:val="20"/>
         </w:rPr>
-        <w:t xml:space="preserve">: </w:t>
-      </w:r>
-      <w:r>
-        <w:rPr>
-          <w:rFonts w:ascii="Times New Roman" w:hAnsi="Times New Roman" w:cs="Times New Roman"/>
-          <w:sz w:val="20"/>
-          <w:szCs w:val="20"/>
-        </w:rPr>
-        <w:t>Histogram of absolute loadings for PC 1</w:t>
-      </w:r>
-      <w:r>
-        <w:rPr>
-          <w:rFonts w:ascii="Times New Roman" w:hAnsi="Times New Roman" w:cs="Times New Roman"/>
-          <w:sz w:val="20"/>
-          <w:szCs w:val="20"/>
-        </w:rPr>
-        <w:t>, with more than half of them being between 0.08-0.1</w:t>
-      </w:r>
-      <w:r>
-        <w:rPr>
-          <w:rFonts w:ascii="Times New Roman" w:hAnsi="Times New Roman" w:cs="Times New Roman"/>
-          <w:sz w:val="20"/>
-          <w:szCs w:val="20"/>
-        </w:rPr>
         <w:t>.</w:t>
       </w:r>
     </w:p>
@@ -2253,13 +2210,7 @@
         <w:rPr>
           <w:rFonts w:ascii="Times New Roman" w:hAnsi="Times New Roman" w:cs="Times New Roman"/>
         </w:rPr>
-        <w:t xml:space="preserve"> indicators with missing value</w:t>
-      </w:r>
-      <w:r>
-        <w:rPr>
-          <w:rFonts w:ascii="Times New Roman" w:hAnsi="Times New Roman" w:cs="Times New Roman"/>
-        </w:rPr>
-        <w:t xml:space="preserve">s, given that outside of PCA, it was potentially acceptable to keep some nulls. Of course, it would be meaningless to include indicators consisting of primarily missing values, particularly during the period of study. Hence, I dropped indicators again, this time based on </w:t>
+        <w:t xml:space="preserve"> indicators with missing values, given that outside of PCA, it was potentially acceptable to keep some nulls. Of course, it would be meaningless to include indicators consisting of primarily missing values, particularly during the period of study. Hence, I dropped indicators again, this time based on </w:t>
       </w:r>
       <w:r>
         <w:rPr>
@@ -2552,21 +2503,7 @@
         <w:rPr>
           <w:rFonts w:ascii="Times New Roman" w:hAnsi="Times New Roman" w:cs="Times New Roman"/>
         </w:rPr>
-        <w:t xml:space="preserve">given the </w:t>
-      </w:r>
-      <w:proofErr w:type="gramStart"/>
-      <w:r>
-        <w:rPr>
-          <w:rFonts w:ascii="Times New Roman" w:hAnsi="Times New Roman" w:cs="Times New Roman"/>
-        </w:rPr>
-        <w:t>circumstances, and</w:t>
-      </w:r>
-      <w:proofErr w:type="gramEnd"/>
-      <w:r>
-        <w:rPr>
-          <w:rFonts w:ascii="Times New Roman" w:hAnsi="Times New Roman" w:cs="Times New Roman"/>
-        </w:rPr>
-        <w:t xml:space="preserve"> picked b</w:t>
+        <w:t>given the circumstances, and picked b</w:t>
       </w:r>
       <w:r>
         <w:rPr>
@@ -2584,19 +2521,7 @@
         <w:rPr>
           <w:rFonts w:ascii="Times New Roman" w:hAnsi="Times New Roman" w:cs="Times New Roman"/>
         </w:rPr>
-        <w:t xml:space="preserve"> how they matched with online resources regarding </w:t>
-      </w:r>
-      <w:r>
-        <w:rPr>
-          <w:rFonts w:ascii="Times New Roman" w:hAnsi="Times New Roman" w:cs="Times New Roman"/>
-        </w:rPr>
-        <w:t>quality-of-life</w:t>
-      </w:r>
-      <w:r>
-        <w:rPr>
-          <w:rFonts w:ascii="Times New Roman" w:hAnsi="Times New Roman" w:cs="Times New Roman"/>
-        </w:rPr>
-        <w:t xml:space="preserve"> indicators</w:t>
+        <w:t xml:space="preserve"> how they matched with online resources regarding quality-of-life indicators</w:t>
       </w:r>
       <w:r>
         <w:rPr>
@@ -2854,6 +2779,7 @@
       <w:r>
         <w:rPr>
           <w:rFonts w:ascii="Times New Roman" w:hAnsi="Times New Roman" w:cs="Times New Roman"/>
+          <w:noProof/>
         </w:rPr>
         <w:drawing>
           <wp:inline distT="0" distB="0" distL="0" distR="0" wp14:anchorId="4F800482" wp14:editId="7026750A">
@@ -2907,7 +2833,7 @@
           <w:szCs w:val="20"/>
         </w:rPr>
         <w:br/>
-        <w:t>Graph 3: Correlation heatmap of manually selected quality-of-life indicators for China (1960-2024), all being positive, suggesting</w:t>
+        <w:t>Graph 3: Correlation heatmap of manually selected quality-of-life indicators for China (1960-2024), all being positive, suggesting overall growth for all indicators</w:t>
       </w:r>
       <w:r>
         <w:rPr>
@@ -2915,7 +2841,7 @@
           <w:sz w:val="20"/>
           <w:szCs w:val="20"/>
         </w:rPr>
-        <w:t xml:space="preserve"> overall growth for all indicators</w:t>
+        <w:t>.</w:t>
       </w:r>
     </w:p>
     <w:p>
@@ -3056,7 +2982,7 @@
           <w:sz w:val="20"/>
           <w:szCs w:val="20"/>
         </w:rPr>
-        <w:t xml:space="preserve">Graph </w:t>
+        <w:t>Graph 4: Time series graph</w:t>
       </w:r>
       <w:r>
         <w:rPr>
@@ -3064,7 +2990,7 @@
           <w:sz w:val="20"/>
           <w:szCs w:val="20"/>
         </w:rPr>
-        <w:t>4</w:t>
+        <w:t>s</w:t>
       </w:r>
       <w:r>
         <w:rPr>
@@ -3072,7 +2998,7 @@
           <w:sz w:val="20"/>
           <w:szCs w:val="20"/>
         </w:rPr>
-        <w:t xml:space="preserve">: </w:t>
+        <w:t xml:space="preserve"> of quality-of-life indicators for China from 1960-2024 showing no apparent significant contradiction to the overall trend during the </w:t>
       </w:r>
       <w:r>
         <w:rPr>
@@ -3080,7 +3006,7 @@
           <w:sz w:val="20"/>
           <w:szCs w:val="20"/>
         </w:rPr>
-        <w:t>Time series graph</w:t>
+        <w:t>CR</w:t>
       </w:r>
       <w:r>
         <w:rPr>
@@ -3088,23 +3014,7 @@
           <w:sz w:val="20"/>
           <w:szCs w:val="20"/>
         </w:rPr>
-        <w:t>s</w:t>
-      </w:r>
-      <w:r>
-        <w:rPr>
-          <w:rFonts w:ascii="Times New Roman" w:hAnsi="Times New Roman" w:cs="Times New Roman"/>
-          <w:sz w:val="20"/>
-          <w:szCs w:val="20"/>
-        </w:rPr>
-        <w:t xml:space="preserve"> of quality-of-life indicators for China from 1960-2024 showing no apparent significant contradiction to the overall trend during the </w:t>
-      </w:r>
-      <w:r>
-        <w:rPr>
-          <w:rFonts w:ascii="Times New Roman" w:hAnsi="Times New Roman" w:cs="Times New Roman"/>
-          <w:sz w:val="20"/>
-          <w:szCs w:val="20"/>
-        </w:rPr>
-        <w:t>CR</w:t>
+        <w:t>.</w:t>
       </w:r>
     </w:p>
     <w:p>
@@ -3299,7 +3209,7 @@
           <w:sz w:val="20"/>
           <w:szCs w:val="20"/>
         </w:rPr>
-        <w:t xml:space="preserve">Graph </w:t>
+        <w:t xml:space="preserve">Graph 5: Time series graph of normalized quality-of-life indicators for China from 1960-2024 </w:t>
       </w:r>
       <w:r>
         <w:rPr>
@@ -3307,7 +3217,7 @@
           <w:sz w:val="20"/>
           <w:szCs w:val="20"/>
         </w:rPr>
-        <w:t>5</w:t>
+        <w:t xml:space="preserve">showing a consistent positive trend even during the </w:t>
       </w:r>
       <w:r>
         <w:rPr>
@@ -3315,7 +3225,7 @@
           <w:sz w:val="20"/>
           <w:szCs w:val="20"/>
         </w:rPr>
-        <w:t xml:space="preserve">: Time series graph of </w:t>
+        <w:t>CR</w:t>
       </w:r>
       <w:r>
         <w:rPr>
@@ -3323,7 +3233,7 @@
           <w:sz w:val="20"/>
           <w:szCs w:val="20"/>
         </w:rPr>
-        <w:t xml:space="preserve">normalized </w:t>
+        <w:t>, except for number of physicians dipping during it</w:t>
       </w:r>
       <w:r>
         <w:rPr>
@@ -3331,39 +3241,7 @@
           <w:sz w:val="20"/>
           <w:szCs w:val="20"/>
         </w:rPr>
-        <w:t>quality-of-life indicators for China from 1960-2024</w:t>
-      </w:r>
-      <w:r>
-        <w:rPr>
-          <w:rFonts w:ascii="Times New Roman" w:hAnsi="Times New Roman" w:cs="Times New Roman"/>
-          <w:sz w:val="20"/>
-          <w:szCs w:val="20"/>
-        </w:rPr>
-        <w:t xml:space="preserve"> </w:t>
-      </w:r>
-      <w:r>
-        <w:rPr>
-          <w:rFonts w:ascii="Times New Roman" w:hAnsi="Times New Roman" w:cs="Times New Roman"/>
-          <w:sz w:val="20"/>
-          <w:szCs w:val="20"/>
-        </w:rPr>
-        <w:t xml:space="preserve">showing a consistent positive trend even during the </w:t>
-      </w:r>
-      <w:r>
-        <w:rPr>
-          <w:rFonts w:ascii="Times New Roman" w:hAnsi="Times New Roman" w:cs="Times New Roman"/>
-          <w:sz w:val="20"/>
-          <w:szCs w:val="20"/>
-        </w:rPr>
-        <w:t>CR</w:t>
-      </w:r>
-      <w:r>
-        <w:rPr>
-          <w:rFonts w:ascii="Times New Roman" w:hAnsi="Times New Roman" w:cs="Times New Roman"/>
-          <w:sz w:val="20"/>
-          <w:szCs w:val="20"/>
-        </w:rPr>
-        <w:t>, except for number of physicians dipping during it</w:t>
+        <w:t>.</w:t>
       </w:r>
     </w:p>
     <w:p>
@@ -3708,21 +3586,7 @@
         <w:rPr>
           <w:rFonts w:ascii="Times New Roman" w:hAnsi="Times New Roman" w:cs="Times New Roman"/>
         </w:rPr>
-        <w:t xml:space="preserve">Henderson, H., </w:t>
-      </w:r>
-      <w:proofErr w:type="spellStart"/>
-      <w:r>
-        <w:rPr>
-          <w:rFonts w:ascii="Times New Roman" w:hAnsi="Times New Roman" w:cs="Times New Roman"/>
-        </w:rPr>
-        <w:t>Lickerman</w:t>
-      </w:r>
-      <w:proofErr w:type="spellEnd"/>
-      <w:r>
-        <w:rPr>
-          <w:rFonts w:ascii="Times New Roman" w:hAnsi="Times New Roman" w:cs="Times New Roman"/>
-        </w:rPr>
-        <w:t xml:space="preserve">, J., Flynn, P., &amp; Calvert Group. (2000). </w:t>
+        <w:t xml:space="preserve">Henderson, H., Lickerman, J., Flynn, P., &amp; Calvert Group. (2000). </w:t>
       </w:r>
       <w:r>
         <w:rPr>
@@ -3776,19 +3640,7 @@
           <w:rPr>
             <w:rFonts w:ascii="Times New Roman" w:hAnsi="Times New Roman" w:cs="Times New Roman"/>
           </w:rPr>
-          <w:t>https://ec.europa.eu/eurostat/statistics-explained/index.php?title=Quality_of_life_indicators_-_mea</w:t>
-        </w:r>
-        <w:r>
-          <w:rPr>
-            <w:rFonts w:ascii="Times New Roman" w:hAnsi="Times New Roman" w:cs="Times New Roman"/>
-          </w:rPr>
-          <w:t>s</w:t>
-        </w:r>
-        <w:r>
-          <w:rPr>
-            <w:rFonts w:ascii="Times New Roman" w:hAnsi="Times New Roman" w:cs="Times New Roman"/>
-          </w:rPr>
-          <w:t>uring_quality_of_life</w:t>
+          <w:t>https://ec.europa.eu/eurostat/statistics-explained/index.php?title=Quality_of_life_indicators_-_measuring_quality_of_life</w:t>
         </w:r>
       </w:hyperlink>
     </w:p>
@@ -3804,19 +3656,11 @@
           <w:rFonts w:ascii="Times New Roman" w:hAnsi="Times New Roman" w:cs="Times New Roman"/>
         </w:rPr>
       </w:pPr>
-      <w:proofErr w:type="spellStart"/>
-      <w:r>
-        <w:rPr>
-          <w:rFonts w:ascii="Times New Roman" w:hAnsi="Times New Roman" w:cs="Times New Roman"/>
-        </w:rPr>
-        <w:t>Guliyeva</w:t>
-      </w:r>
-      <w:proofErr w:type="spellEnd"/>
-      <w:r>
-        <w:rPr>
-          <w:rFonts w:ascii="Times New Roman" w:hAnsi="Times New Roman" w:cs="Times New Roman"/>
-        </w:rPr>
-        <w:t xml:space="preserve">, A. (2022). Measuring quality of life: A system of indicators. </w:t>
+      <w:r>
+        <w:rPr>
+          <w:rFonts w:ascii="Times New Roman" w:hAnsi="Times New Roman" w:cs="Times New Roman"/>
+        </w:rPr>
+        <w:t xml:space="preserve">Guliyeva, A. (2022). Measuring quality of life: A system of indicators. </w:t>
       </w:r>
       <w:r>
         <w:rPr>
@@ -4946,6 +4790,7 @@
   <w:style w:type="character" w:default="1" w:styleId="DefaultParagraphFont">
     <w:name w:val="Default Paragraph Font"/>
     <w:uiPriority w:val="1"/>
+    <w:semiHidden/>
     <w:unhideWhenUsed/>
   </w:style>
   <w:style w:type="table" w:default="1" w:styleId="TableNormal">

</xml_diff>